<commit_message>
Update A2D_03(Mar)_2024_Kalman Filter Intro.docx
</commit_message>
<xml_diff>
--- a/Posts/2024/03(Mar)/Aristotle2Digital/A2D_03(Mar)_2024_Kalman Filter Intro.docx
+++ b/Posts/2024/03(Mar)/Aristotle2Digital/A2D_03(Mar)_2024_Kalman Filter Intro.docx
@@ -1,6 +1,6 @@
 
 <file path=word/document.xml><?xml version="1.0" encoding="utf-8"?>
-<w:document xmlns:wpc="http://schemas.microsoft.com/office/word/2010/wordprocessingCanvas" xmlns:cx="http://schemas.microsoft.com/office/drawing/2014/chartex" xmlns:cx1="http://schemas.microsoft.com/office/drawing/2015/9/8/chartex" xmlns:cx2="http://schemas.microsoft.com/office/drawing/2015/10/21/chartex" xmlns:cx3="http://schemas.microsoft.com/office/drawing/2016/5/9/chartex" xmlns:cx4="http://schemas.microsoft.com/office/drawing/2016/5/10/chartex" xmlns:cx5="http://schemas.microsoft.com/office/drawing/2016/5/11/chartex" xmlns:cx6="http://schemas.microsoft.com/office/drawing/2016/5/12/chartex" xmlns:cx7="http://schemas.microsoft.com/office/drawing/2016/5/13/chartex" xmlns:cx8="http://schemas.microsoft.com/office/drawing/2016/5/14/chartex" xmlns:mc="http://schemas.openxmlformats.org/markup-compatibility/2006" xmlns:aink="http://schemas.microsoft.com/office/drawing/2016/ink" xmlns:am3d="http://schemas.microsoft.com/office/drawing/2017/model3d" xmlns:o="urn:schemas-microsoft-com:office:office" xmlns:oel="http://schemas.microsoft.com/office/2019/extlst" xmlns:r="http://schemas.openxmlformats.org/officeDocument/2006/relationships" xmlns:m="http://schemas.openxmlformats.org/officeDocument/2006/math" xmlns:v="urn:schemas-microsoft-com:vml" xmlns:wp14="http://schemas.microsoft.com/office/word/2010/wordprocessingDrawing" xmlns:wp="http://schemas.openxmlformats.org/drawingml/2006/wordprocessingDrawing" xmlns:w10="urn:schemas-microsoft-com:office:word" xmlns:w="http://schemas.openxmlformats.org/wordprocessingml/2006/main" xmlns:w14="http://schemas.microsoft.com/office/word/2010/wordml" xmlns:w15="http://schemas.microsoft.com/office/word/2012/wordml" xmlns:w16cex="http://schemas.microsoft.com/office/word/2018/wordml/cex" xmlns:w16cid="http://schemas.microsoft.com/office/word/2016/wordml/cid" xmlns:w16="http://schemas.microsoft.com/office/word/2018/wordml" xmlns:w16sdtdh="http://schemas.microsoft.com/office/word/2020/wordml/sdtdatahash" xmlns:w16se="http://schemas.microsoft.com/office/word/2015/wordml/symex" xmlns:wpg="http://schemas.microsoft.com/office/word/2010/wordprocessingGroup" xmlns:wpi="http://schemas.microsoft.com/office/word/2010/wordprocessingInk" xmlns:wne="http://schemas.microsoft.com/office/word/2006/wordml" xmlns:wps="http://schemas.microsoft.com/office/word/2010/wordprocessingShape" mc:Ignorable="w14 w15 w16se w16cid w16 w16cex w16sdtdh wp14">
+<w:document xmlns:wpc="http://schemas.microsoft.com/office/word/2010/wordprocessingCanvas" xmlns:cx="http://schemas.microsoft.com/office/drawing/2014/chartex" xmlns:cx1="http://schemas.microsoft.com/office/drawing/2015/9/8/chartex" xmlns:cx2="http://schemas.microsoft.com/office/drawing/2015/10/21/chartex" xmlns:cx3="http://schemas.microsoft.com/office/drawing/2016/5/9/chartex" xmlns:cx4="http://schemas.microsoft.com/office/drawing/2016/5/10/chartex" xmlns:cx5="http://schemas.microsoft.com/office/drawing/2016/5/11/chartex" xmlns:cx6="http://schemas.microsoft.com/office/drawing/2016/5/12/chartex" xmlns:cx7="http://schemas.microsoft.com/office/drawing/2016/5/13/chartex" xmlns:cx8="http://schemas.microsoft.com/office/drawing/2016/5/14/chartex" xmlns:mc="http://schemas.openxmlformats.org/markup-compatibility/2006" xmlns:aink="http://schemas.microsoft.com/office/drawing/2016/ink" xmlns:am3d="http://schemas.microsoft.com/office/drawing/2017/model3d" xmlns:o="urn:schemas-microsoft-com:office:office" xmlns:oel="http://schemas.microsoft.com/office/2019/extlst" xmlns:r="http://schemas.openxmlformats.org/officeDocument/2006/relationships" xmlns:m="http://schemas.openxmlformats.org/officeDocument/2006/math" xmlns:v="urn:schemas-microsoft-com:vml" xmlns:wp14="http://schemas.microsoft.com/office/word/2010/wordprocessingDrawing" xmlns:wp="http://schemas.openxmlformats.org/drawingml/2006/wordprocessingDrawing" xmlns:w10="urn:schemas-microsoft-com:office:word" xmlns:w="http://schemas.openxmlformats.org/wordprocessingml/2006/main" xmlns:w14="http://schemas.microsoft.com/office/word/2010/wordml" xmlns:w15="http://schemas.microsoft.com/office/word/2012/wordml" xmlns:w16cex="http://schemas.microsoft.com/office/word/2018/wordml/cex" xmlns:w16cid="http://schemas.microsoft.com/office/word/2016/wordml/cid" xmlns:w16="http://schemas.microsoft.com/office/word/2018/wordml" xmlns:w16du="http://schemas.microsoft.com/office/word/2023/wordml/word16du" xmlns:w16sdtdh="http://schemas.microsoft.com/office/word/2020/wordml/sdtdatahash" xmlns:w16se="http://schemas.microsoft.com/office/word/2015/wordml/symex" xmlns:wpg="http://schemas.microsoft.com/office/word/2010/wordprocessingGroup" xmlns:wpi="http://schemas.microsoft.com/office/word/2010/wordprocessingInk" xmlns:wne="http://schemas.microsoft.com/office/word/2006/wordml" xmlns:wps="http://schemas.microsoft.com/office/word/2010/wordprocessingShape" mc:Ignorable="w14 w15 w16se w16cid w16 w16cex w16sdtdh w16du wp14">
   <w:body>
     <w:p>
       <w:r>
@@ -82,15 +82,7 @@
         <w:t>There are</w:t>
       </w:r>
       <w:r>
-        <w:t xml:space="preserve"> an enormous number of introductions to the Kalman </w:t>
-      </w:r>
-      <w:proofErr w:type="gramStart"/>
-      <w:r>
-        <w:t>filter</w:t>
-      </w:r>
-      <w:proofErr w:type="gramEnd"/>
-      <w:r>
-        <w:t xml:space="preserve"> </w:t>
+        <w:t xml:space="preserve"> an enormous number of introductions to the Kalman filter </w:t>
       </w:r>
       <w:r>
         <w:t>each of them with their own specific strengths and weakness</w:t>
@@ -114,23 +106,7 @@
             <w:i/>
             <w:iCs/>
           </w:rPr>
-          <w:t>An Introductio</w:t>
-        </w:r>
-        <w:r>
-          <w:rPr>
-            <w:rStyle w:val="Hyperlink"/>
-            <w:i/>
-            <w:iCs/>
-          </w:rPr>
-          <w:t>n</w:t>
-        </w:r>
-        <w:r>
-          <w:rPr>
-            <w:rStyle w:val="Hyperlink"/>
-            <w:i/>
-            <w:iCs/>
-          </w:rPr>
-          <w:t xml:space="preserve"> to the Kalman Filter</w:t>
+          <w:t>An Introduction to the Kalman Filter</w:t>
         </w:r>
       </w:hyperlink>
       <w:r>
@@ -268,25 +244,12 @@
         <w:t>follow</w:t>
       </w:r>
       <w:r>
-        <w:t xml:space="preserve">s.  The state, which is described by a $n$-dimensional, real array of </w:t>
-      </w:r>
-      <w:proofErr w:type="gramStart"/>
-      <w:r>
-        <w:t>variables</w:t>
-      </w:r>
-      <w:proofErr w:type="gramEnd"/>
-      <w:r>
-        <w:t xml:space="preserve"> </w:t>
-      </w:r>
-    </w:p>
-    <w:p>
-      <w:proofErr w:type="gramStart"/>
-      <w:r>
-        <w:t>\[</w:t>
-      </w:r>
-      <w:proofErr w:type="gramEnd"/>
-      <w:r>
-        <w:t xml:space="preserve"> x \in \</w:t>
+        <w:t xml:space="preserve">s.  The state, which is described by a $n$-dimensional, real array of variables </w:t>
+      </w:r>
+    </w:p>
+    <w:p>
+      <w:r>
+        <w:t>\[ x \in \</w:t>
       </w:r>
       <w:proofErr w:type="spellStart"/>
       <w:r>
@@ -299,22 +262,12 @@
     </w:p>
     <w:p>
       <w:r>
-        <w:t xml:space="preserve">evolves according to the linear stochastic differential </w:t>
-      </w:r>
-      <w:proofErr w:type="gramStart"/>
-      <w:r>
-        <w:t>equation</w:t>
-      </w:r>
-      <w:proofErr w:type="gramEnd"/>
-    </w:p>
-    <w:p>
-      <w:proofErr w:type="gramStart"/>
-      <w:r>
-        <w:t>\[</w:t>
-      </w:r>
-      <w:proofErr w:type="gramEnd"/>
-      <w:r>
-        <w:t xml:space="preserve"> </w:t>
+        <w:t>evolves according to the linear stochastic differential equation</w:t>
+      </w:r>
+    </w:p>
+    <w:p>
+      <w:r>
+        <w:t xml:space="preserve">\[ </w:t>
       </w:r>
       <w:proofErr w:type="spellStart"/>
       <w:r>
@@ -399,329 +352,272 @@
         <w:t xml:space="preserve">{R}^m$ and is related to the state </w:t>
       </w:r>
       <w:r>
-        <w:t xml:space="preserve">by the </w:t>
-      </w:r>
-      <w:proofErr w:type="gramStart"/>
-      <w:r>
-        <w:t>equation</w:t>
-      </w:r>
-      <w:proofErr w:type="gramEnd"/>
-    </w:p>
-    <w:p>
-      <w:proofErr w:type="gramStart"/>
-      <w:r>
-        <w:t>\[</w:t>
-      </w:r>
-      <w:proofErr w:type="gramEnd"/>
+        <w:t>by the equation</w:t>
+      </w:r>
+    </w:p>
+    <w:p>
+      <w:r>
+        <w:t xml:space="preserve">\[ </w:t>
+      </w:r>
+      <w:proofErr w:type="spellStart"/>
+      <w:r>
+        <w:t>z_k</w:t>
+      </w:r>
+      <w:proofErr w:type="spellEnd"/>
+      <w:r>
+        <w:t xml:space="preserve"> = H </w:t>
+      </w:r>
+      <w:proofErr w:type="spellStart"/>
+      <w:r>
+        <w:t>x_k</w:t>
+      </w:r>
+      <w:proofErr w:type="spellEnd"/>
+      <w:r>
+        <w:t xml:space="preserve"> + </w:t>
+      </w:r>
+      <w:proofErr w:type="spellStart"/>
+      <w:r>
+        <w:t>v_k</w:t>
+      </w:r>
+      <w:proofErr w:type="spellEnd"/>
+      <w:r>
+        <w:t xml:space="preserve"> \; , \]</w:t>
+      </w:r>
+    </w:p>
+    <w:p>
+      <w:r>
+        <w:t xml:space="preserve">where </w:t>
+      </w:r>
+      <w:r>
+        <w:t>$H$ is a $m \times n$ real-valued matrix and $v</w:t>
+      </w:r>
+      <w:r>
+        <w:t xml:space="preserve"> \in \</w:t>
+      </w:r>
+      <w:proofErr w:type="spellStart"/>
+      <w:r>
+        <w:t>mathbb</w:t>
+      </w:r>
+      <w:proofErr w:type="spellEnd"/>
+      <w:r>
+        <w:t>{R}^m$ is the noise in the measurement.</w:t>
+      </w:r>
+    </w:p>
+    <w:p>
+      <w:r>
+        <w:t xml:space="preserve">In addition, both </w:t>
+      </w:r>
+      <w:r>
+        <w:t>noise terms are assumed to be normally distributed with their probabilities described by</w:t>
+      </w:r>
+    </w:p>
+    <w:p>
+      <w:r>
+        <w:t>\[ p(</w:t>
+      </w:r>
+      <w:proofErr w:type="spellStart"/>
+      <w:r>
+        <w:t>w</w:t>
+      </w:r>
+      <w:r>
+        <w:t>_k</w:t>
+      </w:r>
+      <w:proofErr w:type="spellEnd"/>
+      <w:r>
+        <w:t xml:space="preserve">) </w:t>
+      </w:r>
       <w:r>
         <w:t xml:space="preserve"> </w:t>
       </w:r>
+      <w:r>
+        <w:t>\tilde N(0,Q</w:t>
+      </w:r>
+      <w:r>
+        <w:t>_k</w:t>
+      </w:r>
+      <w:r>
+        <w:t>) \; \]</w:t>
+      </w:r>
+    </w:p>
+    <w:p>
+      <w:r>
+        <w:t>and</w:t>
+      </w:r>
+    </w:p>
+    <w:p>
+      <w:r>
+        <w:t>\[ p(</w:t>
+      </w:r>
+      <w:proofErr w:type="spellStart"/>
+      <w:r>
+        <w:t>v</w:t>
+      </w:r>
+      <w:r>
+        <w:t>_k</w:t>
+      </w:r>
+      <w:proofErr w:type="spellEnd"/>
+      <w:r>
+        <w:t>) \tilde N(0,R</w:t>
+      </w:r>
+      <w:r>
+        <w:t>_k</w:t>
+      </w:r>
+      <w:r>
+        <w:t>) \; , \]</w:t>
+      </w:r>
+    </w:p>
+    <w:p>
+      <w:r>
+        <w:t>where $</w:t>
+      </w:r>
+      <w:proofErr w:type="spellStart"/>
+      <w:r>
+        <w:t>Q</w:t>
+      </w:r>
+      <w:r>
+        <w:t>_k</w:t>
+      </w:r>
+      <w:proofErr w:type="spellEnd"/>
+      <w:r>
+        <w:t xml:space="preserve"> \in \</w:t>
+      </w:r>
+      <w:proofErr w:type="spellStart"/>
+      <w:r>
+        <w:t>mathbb</w:t>
+      </w:r>
+      <w:proofErr w:type="spellEnd"/>
+      <w:r>
+        <w:t xml:space="preserve">{R}^{n \times n}$ is the process noise </w:t>
+      </w:r>
+      <w:r>
+        <w:t>covariance matrix and $</w:t>
+      </w:r>
+      <w:proofErr w:type="spellStart"/>
+      <w:r>
+        <w:t>R</w:t>
+      </w:r>
+      <w:r>
+        <w:t>_k</w:t>
+      </w:r>
+      <w:proofErr w:type="spellEnd"/>
+      <w:r>
+        <w:t xml:space="preserve"> \in \</w:t>
+      </w:r>
+      <w:proofErr w:type="spellStart"/>
+      <w:r>
+        <w:t>mathbb</w:t>
+      </w:r>
+      <w:proofErr w:type="spellEnd"/>
+      <w:r>
+        <w:t>{R}^{m \times m}$ is the measurement noise covariance matrix.</w:t>
+      </w:r>
+      <w:r>
+        <w:t xml:space="preserve">  We further assume that they are uncorrelated with each other.</w:t>
+      </w:r>
+      <w:r>
+        <w:t xml:space="preserve">  Generally, these noise covariances are time-varying</w:t>
+      </w:r>
+      <w:r>
+        <w:t xml:space="preserve"> since their values typically depend on the state.</w:t>
+      </w:r>
+    </w:p>
+    <w:p>
+      <w:r>
+        <w:t xml:space="preserve">Note that both the state and measurement </w:t>
+      </w:r>
+      <w:r>
+        <w:t xml:space="preserve">equations </w:t>
+      </w:r>
+      <w:r>
+        <w:t xml:space="preserve">are linear.  More often than not, Kalman filtering is applied to nonlinear systems but </w:t>
+      </w:r>
+      <w:r>
+        <w:t xml:space="preserve">in those cases, the estimation process is linearized and the above equations are </w:t>
+      </w:r>
+      <w:r>
+        <w:t>used.</w:t>
+      </w:r>
+      <w:r>
+        <w:t xml:space="preserve">  Whether that is a good idea or not is a discussion for another day.  </w:t>
+      </w:r>
+    </w:p>
+    <w:p>
+      <w:r>
+        <w:t xml:space="preserve">The role of the Kalman filter is </w:t>
+      </w:r>
+      <w:r>
+        <w:t xml:space="preserve">to </w:t>
+      </w:r>
+      <w:r>
+        <w:t xml:space="preserve">produce the best estimate of the state at a given time given the </w:t>
+      </w:r>
+      <w:r>
+        <w:t xml:space="preserve">above equations.  To do so, </w:t>
+      </w:r>
+      <w:r>
+        <w:t xml:space="preserve">the filter algorithm </w:t>
+      </w:r>
+      <w:r>
+        <w:t xml:space="preserve">draws heavily on concepts from Bayesian statistics to produce a maximum likelihood </w:t>
+      </w:r>
+      <w:r>
+        <w:t>estimate.</w:t>
+      </w:r>
+      <w:r>
+        <w:t xml:space="preserve">  </w:t>
+      </w:r>
+    </w:p>
+    <w:p>
+      <w:r>
+        <w:t xml:space="preserve">In terms of Bayesian statistics, the </w:t>
+      </w:r>
+      <w:r>
+        <w:t>algorithm assumes both an a priori state estimate ${\hat x}^{-}_</w:t>
+      </w:r>
+      <w:r>
+        <w:t>{</w:t>
+      </w:r>
+      <w:r>
+        <w:t>k</w:t>
+      </w:r>
+      <w:r>
+        <w:t>}$ and an a posteriori one ${\hat x}_{k}$.</w:t>
+      </w:r>
+      <w:r>
+        <w:t xml:space="preserve">  The </w:t>
+      </w:r>
+      <w:r>
+        <w:t xml:space="preserve">transition from the a priori to the a posteriori is made with </w:t>
+      </w:r>
+    </w:p>
+    <w:p>
+      <w:r>
+        <w:t xml:space="preserve">\[ {\hat x}_k = </w:t>
+      </w:r>
+      <w:r>
+        <w:t xml:space="preserve">{\hat x}^{-}_{k} + </w:t>
+      </w:r>
+      <w:proofErr w:type="spellStart"/>
+      <w:r>
+        <w:t>K_k</w:t>
+      </w:r>
+      <w:proofErr w:type="spellEnd"/>
+      <w:r>
+        <w:t xml:space="preserve"> (</w:t>
+      </w:r>
       <w:proofErr w:type="spellStart"/>
       <w:r>
         <w:t>z_k</w:t>
       </w:r>
       <w:proofErr w:type="spellEnd"/>
       <w:r>
-        <w:t xml:space="preserve"> = H </w:t>
-      </w:r>
-      <w:proofErr w:type="spellStart"/>
-      <w:r>
-        <w:t>x_k</w:t>
-      </w:r>
-      <w:proofErr w:type="spellEnd"/>
-      <w:r>
-        <w:t xml:space="preserve"> + </w:t>
-      </w:r>
-      <w:proofErr w:type="spellStart"/>
-      <w:r>
-        <w:t>v_k</w:t>
-      </w:r>
-      <w:proofErr w:type="spellEnd"/>
-      <w:r>
-        <w:t xml:space="preserve"> \; , \]</w:t>
-      </w:r>
-    </w:p>
-    <w:p>
-      <w:r>
-        <w:t xml:space="preserve">where </w:t>
-      </w:r>
-      <w:r>
-        <w:t>$H$ is a $m \times n$ real-valued matrix and $v</w:t>
-      </w:r>
-      <w:r>
-        <w:t xml:space="preserve"> \in \</w:t>
-      </w:r>
-      <w:proofErr w:type="spellStart"/>
-      <w:r>
-        <w:t>mathbb</w:t>
-      </w:r>
-      <w:proofErr w:type="spellEnd"/>
-      <w:r>
-        <w:t>{R}^m$ is the noise in the measurement.</w:t>
-      </w:r>
-    </w:p>
-    <w:p>
-      <w:r>
-        <w:t xml:space="preserve">In addition, both </w:t>
-      </w:r>
-      <w:r>
-        <w:t>noise terms are assumed to be normally distributed with their probabilities described by</w:t>
-      </w:r>
-    </w:p>
-    <w:p>
-      <w:proofErr w:type="gramStart"/>
-      <w:r>
-        <w:t>\[</w:t>
-      </w:r>
-      <w:proofErr w:type="gramEnd"/>
-      <w:r>
-        <w:t xml:space="preserve"> p(</w:t>
-      </w:r>
-      <w:proofErr w:type="spellStart"/>
-      <w:r>
-        <w:t>w</w:t>
-      </w:r>
-      <w:r>
-        <w:t>_k</w:t>
-      </w:r>
-      <w:proofErr w:type="spellEnd"/>
-      <w:r>
-        <w:t xml:space="preserve">) </w:t>
-      </w:r>
-      <w:r>
-        <w:t xml:space="preserve"> </w:t>
-      </w:r>
-      <w:r>
-        <w:t>\tilde N(0,Q</w:t>
-      </w:r>
-      <w:r>
-        <w:t>_k</w:t>
-      </w:r>
-      <w:r>
-        <w:t>) \; \]</w:t>
-      </w:r>
-    </w:p>
-    <w:p>
-      <w:r>
-        <w:t>and</w:t>
-      </w:r>
-    </w:p>
-    <w:p>
-      <w:proofErr w:type="gramStart"/>
-      <w:r>
-        <w:t>\[</w:t>
-      </w:r>
-      <w:proofErr w:type="gramEnd"/>
-      <w:r>
-        <w:t xml:space="preserve"> p(</w:t>
-      </w:r>
-      <w:proofErr w:type="spellStart"/>
-      <w:r>
-        <w:t>v</w:t>
-      </w:r>
-      <w:r>
-        <w:t>_k</w:t>
-      </w:r>
-      <w:proofErr w:type="spellEnd"/>
-      <w:r>
-        <w:t>) \tilde N(0,R</w:t>
-      </w:r>
-      <w:r>
-        <w:t>_k</w:t>
-      </w:r>
-      <w:r>
-        <w:t>) \; , \]</w:t>
-      </w:r>
-    </w:p>
-    <w:p>
-      <w:r>
-        <w:t>where $</w:t>
-      </w:r>
-      <w:proofErr w:type="spellStart"/>
-      <w:r>
-        <w:t>Q</w:t>
-      </w:r>
-      <w:r>
-        <w:t>_k</w:t>
-      </w:r>
-      <w:proofErr w:type="spellEnd"/>
-      <w:r>
-        <w:t xml:space="preserve"> \in \</w:t>
-      </w:r>
-      <w:proofErr w:type="spellStart"/>
-      <w:r>
-        <w:t>mathbb</w:t>
-      </w:r>
-      <w:proofErr w:type="spellEnd"/>
-      <w:r>
-        <w:t>{R}</w:t>
-      </w:r>
-      <w:proofErr w:type="gramStart"/>
-      <w:r>
-        <w:t>^{</w:t>
-      </w:r>
-      <w:proofErr w:type="gramEnd"/>
-      <w:r>
-        <w:t xml:space="preserve">n \times n}$ is the process noise </w:t>
-      </w:r>
-      <w:r>
-        <w:t>covariance matrix and $</w:t>
-      </w:r>
-      <w:proofErr w:type="spellStart"/>
-      <w:r>
-        <w:t>R</w:t>
-      </w:r>
-      <w:r>
-        <w:t>_k</w:t>
-      </w:r>
-      <w:proofErr w:type="spellEnd"/>
-      <w:r>
-        <w:t xml:space="preserve"> \in \</w:t>
-      </w:r>
-      <w:proofErr w:type="spellStart"/>
-      <w:r>
-        <w:t>mathbb</w:t>
-      </w:r>
-      <w:proofErr w:type="spellEnd"/>
-      <w:r>
-        <w:t>{R}^{m \times m}$ is the measurement noise covariance matrix.</w:t>
-      </w:r>
-      <w:r>
-        <w:t xml:space="preserve">  We further assume that they are uncorrelated with each other.</w:t>
-      </w:r>
-      <w:r>
-        <w:t xml:space="preserve">  Generally, these noise covariances are time-varying</w:t>
-      </w:r>
-      <w:r>
-        <w:t xml:space="preserve"> since their values typically depend on the state.</w:t>
-      </w:r>
-    </w:p>
-    <w:p>
-      <w:r>
-        <w:t xml:space="preserve">Note that both the state and measurement </w:t>
-      </w:r>
-      <w:r>
-        <w:t xml:space="preserve">equations </w:t>
-      </w:r>
-      <w:r>
-        <w:t xml:space="preserve">are linear.  More often than not, Kalman filtering is applied to nonlinear systems but </w:t>
-      </w:r>
-      <w:r>
-        <w:t xml:space="preserve">in those cases, the estimation process is </w:t>
-      </w:r>
-      <w:proofErr w:type="gramStart"/>
-      <w:r>
-        <w:t>linearized</w:t>
-      </w:r>
-      <w:proofErr w:type="gramEnd"/>
-      <w:r>
-        <w:t xml:space="preserve"> and the above equations are </w:t>
-      </w:r>
-      <w:r>
-        <w:t>used.</w:t>
-      </w:r>
-      <w:r>
-        <w:t xml:space="preserve">  Whether that is a good idea or not is a discussion for another day.  </w:t>
-      </w:r>
-    </w:p>
-    <w:p>
-      <w:r>
-        <w:t xml:space="preserve">The role of the Kalman filter is </w:t>
-      </w:r>
-      <w:r>
-        <w:t xml:space="preserve">to </w:t>
-      </w:r>
-      <w:r>
-        <w:t xml:space="preserve">produce the best estimate of the state at a given time given the </w:t>
-      </w:r>
-      <w:r>
-        <w:t xml:space="preserve">above equations.  To do so, </w:t>
-      </w:r>
-      <w:r>
-        <w:t xml:space="preserve">the filter algorithm </w:t>
-      </w:r>
-      <w:r>
-        <w:t xml:space="preserve">draws heavily on concepts from Bayesian statistics to produce a maximum likelihood </w:t>
-      </w:r>
-      <w:r>
-        <w:t>estimate.</w:t>
-      </w:r>
-      <w:r>
-        <w:t xml:space="preserve">  </w:t>
-      </w:r>
-    </w:p>
-    <w:p>
-      <w:r>
-        <w:t xml:space="preserve">In terms of Bayesian statistics, the </w:t>
-      </w:r>
-      <w:r>
-        <w:t xml:space="preserve">algorithm assumes both an a priori state estimate ${\hat </w:t>
-      </w:r>
-      <w:proofErr w:type="gramStart"/>
-      <w:r>
-        <w:t>x}^</w:t>
-      </w:r>
-      <w:proofErr w:type="gramEnd"/>
-      <w:r>
-        <w:t>{-}_</w:t>
-      </w:r>
-      <w:r>
-        <w:t>{</w:t>
-      </w:r>
-      <w:r>
-        <w:t>k</w:t>
-      </w:r>
-      <w:r>
-        <w:t xml:space="preserve">}$ and an a posteriori one </w:t>
-      </w:r>
-      <w:r>
-        <w:t>${\hat x}_{k}$</w:t>
-      </w:r>
-      <w:r>
-        <w:t>.</w:t>
-      </w:r>
-      <w:r>
-        <w:t xml:space="preserve">  The </w:t>
-      </w:r>
-      <w:r>
-        <w:t xml:space="preserve">transition from the a priori to the a posteriori is made </w:t>
-      </w:r>
-      <w:proofErr w:type="gramStart"/>
-      <w:r>
-        <w:t>with</w:t>
-      </w:r>
-      <w:proofErr w:type="gramEnd"/>
-      <w:r>
-        <w:t xml:space="preserve"> </w:t>
-      </w:r>
-    </w:p>
-    <w:p>
-      <w:proofErr w:type="gramStart"/>
-      <w:r>
-        <w:t>\[</w:t>
-      </w:r>
-      <w:proofErr w:type="gramEnd"/>
-      <w:r>
-        <w:t xml:space="preserve"> {\hat x}_k = </w:t>
-      </w:r>
-      <w:r>
-        <w:t xml:space="preserve">{\hat x}^{-}_{k} + </w:t>
-      </w:r>
-      <w:proofErr w:type="spellStart"/>
-      <w:r>
-        <w:t>K_k</w:t>
-      </w:r>
-      <w:proofErr w:type="spellEnd"/>
-      <w:r>
-        <w:t xml:space="preserve"> (</w:t>
-      </w:r>
-      <w:proofErr w:type="spellStart"/>
-      <w:r>
-        <w:t>z_k</w:t>
-      </w:r>
-      <w:proofErr w:type="spellEnd"/>
-      <w:r>
-        <w:t xml:space="preserve"> – {\hat x}^{-}_k ) \; , \]</w:t>
+        <w:t xml:space="preserve"> – </w:t>
+      </w:r>
+      <w:r>
+        <w:t xml:space="preserve">H </w:t>
+      </w:r>
+      <w:r>
+        <w:t>{\hat x}^{-}_k ) \; , \]</w:t>
       </w:r>
     </w:p>
     <w:p>
@@ -748,100 +644,171 @@
       </w:r>
     </w:p>
     <w:p>
-      <w:proofErr w:type="gramStart"/>
-      <w:r>
-        <w:t>\[</w:t>
-      </w:r>
-      <w:proofErr w:type="gramEnd"/>
+      <w:r>
+        <w:t xml:space="preserve">\[ </w:t>
+      </w:r>
+      <w:proofErr w:type="spellStart"/>
+      <w:r>
+        <w:t>K_k</w:t>
+      </w:r>
+      <w:proofErr w:type="spellEnd"/>
+      <w:r>
+        <w:t xml:space="preserve"> = </w:t>
+      </w:r>
+      <w:r>
+        <w:t>P^{-}_k H^T \left( H P</w:t>
+      </w:r>
+      <w:r>
+        <w:t xml:space="preserve">^{-}_k H^T + R \right) ^{-1} \; </w:t>
+      </w:r>
+      <w:r>
+        <w:t>,</w:t>
+      </w:r>
+      <w:r>
+        <w:t xml:space="preserve"> \]</w:t>
+      </w:r>
+    </w:p>
+    <w:p>
+      <w:r>
+        <w:t>where ‘$T$’ indicates a matrix transpose.</w:t>
+      </w:r>
+    </w:p>
+    <w:p>
+      <w:r>
+        <w:t xml:space="preserve">Note that this equation is functionally similar to the running average </w:t>
+      </w:r>
+      <w:r>
+        <w:t xml:space="preserve">form calculated as </w:t>
+      </w:r>
+    </w:p>
+    <w:p>
+      <w:r>
+        <w:t xml:space="preserve">\[ {\bar x} = </w:t>
+      </w:r>
+      <w:r>
+        <w:t xml:space="preserve">{\bar x}^{-} + \frac{1}{N} \left( </w:t>
+      </w:r>
+      <w:proofErr w:type="spellStart"/>
+      <w:r>
+        <w:t>x_N</w:t>
+      </w:r>
+      <w:proofErr w:type="spellEnd"/>
+      <w:r>
+        <w:t xml:space="preserve"> - </w:t>
+      </w:r>
+      <w:r>
+        <w:t>{\bar x}^{-}</w:t>
+      </w:r>
+      <w:r>
+        <w:t xml:space="preserve"> \right) \; . \]</w:t>
+      </w:r>
+    </w:p>
+    <w:p>
+      <w:r>
+        <w:t xml:space="preserve">We’ll return to that similarity </w:t>
+      </w:r>
+      <w:r>
+        <w:t xml:space="preserve">in a future post.  </w:t>
+      </w:r>
+    </w:p>
+    <w:p>
+      <w:r>
+        <w:t>For now</w:t>
+      </w:r>
+      <w:r>
+        <w:t>,</w:t>
+      </w:r>
+      <w:r>
+        <w:t xml:space="preserve"> we will round out the menagerie of mathematical beasts by noting that $</w:t>
+      </w:r>
+      <w:proofErr w:type="spellStart"/>
+      <w:r>
+        <w:t>P_k</w:t>
+      </w:r>
+      <w:proofErr w:type="spellEnd"/>
+      <w:r>
+        <w:t xml:space="preserve">$ is </w:t>
+      </w:r>
+      <w:r>
+        <w:t xml:space="preserve">the state covariance, </w:t>
+      </w:r>
+      <w:r>
+        <w:t>a $n \times n$, real-valued matrix</w:t>
+      </w:r>
+      <w:r>
+        <w:t>,</w:t>
+      </w:r>
+      <w:r>
+        <w:t xml:space="preserve"> that </w:t>
+      </w:r>
+      <w:r>
+        <w:t>summarizes the current statistical uncertainty in the state estimation.  Formally, it is defined as</w:t>
+      </w:r>
+    </w:p>
+    <w:p>
+      <w:r>
+        <w:t xml:space="preserve">\[ </w:t>
+      </w:r>
+      <w:proofErr w:type="spellStart"/>
+      <w:r>
+        <w:t>P_k</w:t>
+      </w:r>
+      <w:proofErr w:type="spellEnd"/>
+      <w:r>
+        <w:t xml:space="preserve"> = E</w:t>
+      </w:r>
+      <w:r>
+        <w:t xml:space="preserve"> \left</w:t>
+      </w:r>
+      <w:r>
+        <w:t>[ (</w:t>
+      </w:r>
+      <w:proofErr w:type="spellStart"/>
+      <w:r>
+        <w:t>x_k</w:t>
+      </w:r>
+      <w:proofErr w:type="spellEnd"/>
+      <w:r>
+        <w:t xml:space="preserve"> – {\hat x}_k )</w:t>
+      </w:r>
       <w:r>
         <w:t xml:space="preserve"> </w:t>
       </w:r>
-      <w:proofErr w:type="spellStart"/>
-      <w:r>
-        <w:t>K_k</w:t>
-      </w:r>
-      <w:proofErr w:type="spellEnd"/>
-      <w:r>
-        <w:t xml:space="preserve"> = </w:t>
-      </w:r>
-      <w:r>
-        <w:t>P^{-}_k H^T \left( H P</w:t>
-      </w:r>
-      <w:r>
-        <w:t xml:space="preserve">^{-}_k H^T + R \right) ^{-1} \; </w:t>
-      </w:r>
-      <w:r>
-        <w:t>,</w:t>
-      </w:r>
-      <w:r>
-        <w:t xml:space="preserve"> \]</w:t>
-      </w:r>
-    </w:p>
-    <w:p>
-      <w:r>
-        <w:t>where ‘$T$’ indicates a matrix transpose.</w:t>
-      </w:r>
-    </w:p>
-    <w:p>
-      <w:r>
-        <w:t xml:space="preserve">Note that this equation is functionally </w:t>
-      </w:r>
-      <w:proofErr w:type="gramStart"/>
-      <w:r>
-        <w:t>similar to</w:t>
-      </w:r>
-      <w:proofErr w:type="gramEnd"/>
-      <w:r>
-        <w:t xml:space="preserve"> the running average </w:t>
-      </w:r>
-      <w:r>
-        <w:t xml:space="preserve">form calculated as </w:t>
-      </w:r>
-    </w:p>
-    <w:p>
-      <w:proofErr w:type="gramStart"/>
-      <w:r>
-        <w:t>\[</w:t>
-      </w:r>
-      <w:proofErr w:type="gramEnd"/>
-      <w:r>
-        <w:t xml:space="preserve"> {\bar x} = </w:t>
-      </w:r>
-      <w:r>
-        <w:t xml:space="preserve">{\bar x}^{-} + \frac{1}{N} \left( </w:t>
-      </w:r>
-      <w:proofErr w:type="spellStart"/>
-      <w:r>
-        <w:t>x_N</w:t>
-      </w:r>
-      <w:proofErr w:type="spellEnd"/>
-      <w:r>
-        <w:t xml:space="preserve"> - </w:t>
-      </w:r>
-      <w:r>
-        <w:t>{\bar x}^{-}</w:t>
-      </w:r>
-      <w:r>
-        <w:t xml:space="preserve"> \right) \; . \]</w:t>
-      </w:r>
-    </w:p>
-    <w:p>
-      <w:r>
-        <w:t xml:space="preserve">We’ll return to that similarity </w:t>
-      </w:r>
-      <w:r>
-        <w:t xml:space="preserve">in a future post.  </w:t>
-      </w:r>
-    </w:p>
-    <w:p>
-      <w:r>
-        <w:t>For now</w:t>
-      </w:r>
-      <w:r>
-        <w:t>,</w:t>
-      </w:r>
-      <w:r>
-        <w:t xml:space="preserve"> we will round out the menagerie of mathematical beasts by noting that $</w:t>
+      <w:r>
+        <w:t>(</w:t>
+      </w:r>
+      <w:proofErr w:type="spellStart"/>
+      <w:r>
+        <w:t>x_k</w:t>
+      </w:r>
+      <w:proofErr w:type="spellEnd"/>
+      <w:r>
+        <w:t xml:space="preserve"> – {\hat x}_k )</w:t>
+      </w:r>
+      <w:r>
+        <w:t>^T \right] \; , \]</w:t>
+      </w:r>
+    </w:p>
+    <w:p>
+      <w:r>
+        <w:t xml:space="preserve">where </w:t>
+      </w:r>
+      <w:r>
+        <w:t xml:space="preserve">the ‘$E$’ stands for expectation over the </w:t>
+      </w:r>
+      <w:r>
+        <w:t xml:space="preserve">state distribution.  </w:t>
+      </w:r>
+    </w:p>
+    <w:p>
+      <w:r>
+        <w:t xml:space="preserve">The </w:t>
+      </w:r>
+      <w:r>
+        <w:t>state covariance can be associated with the a priori estimate, where it is denoted as $P</w:t>
+      </w:r>
+      <w:r>
+        <w:t>^{-}_k$ or with the a posteriori estimate, where it is denoted by $</w:t>
       </w:r>
       <w:proofErr w:type="spellStart"/>
       <w:r>
@@ -849,121 +816,15 @@
       </w:r>
       <w:proofErr w:type="spellEnd"/>
       <w:r>
-        <w:t xml:space="preserve">$ is </w:t>
-      </w:r>
-      <w:r>
-        <w:t xml:space="preserve">the state covariance, </w:t>
-      </w:r>
-      <w:r>
-        <w:t>a $n \times n$, real-valued matrix</w:t>
-      </w:r>
-      <w:r>
-        <w:t>,</w:t>
-      </w:r>
-      <w:r>
-        <w:t xml:space="preserve"> that </w:t>
-      </w:r>
-      <w:r>
-        <w:t>summarizes the current statistical uncertainty in the state estimation.  Formally, it is defined as</w:t>
-      </w:r>
-    </w:p>
-    <w:p>
-      <w:proofErr w:type="gramStart"/>
-      <w:r>
-        <w:t>\[</w:t>
-      </w:r>
-      <w:proofErr w:type="gramEnd"/>
-      <w:r>
-        <w:t xml:space="preserve"> </w:t>
-      </w:r>
-      <w:proofErr w:type="spellStart"/>
-      <w:r>
-        <w:t>P_k</w:t>
-      </w:r>
-      <w:proofErr w:type="spellEnd"/>
-      <w:r>
-        <w:t xml:space="preserve"> = E</w:t>
-      </w:r>
-      <w:r>
-        <w:t xml:space="preserve"> \left</w:t>
-      </w:r>
-      <w:r>
-        <w:t>[ (</w:t>
-      </w:r>
-      <w:proofErr w:type="spellStart"/>
-      <w:r>
-        <w:t>x_k</w:t>
-      </w:r>
-      <w:proofErr w:type="spellEnd"/>
-      <w:r>
-        <w:t xml:space="preserve"> – {\hat x}_k )</w:t>
-      </w:r>
-      <w:r>
-        <w:t xml:space="preserve"> </w:t>
-      </w:r>
-      <w:r>
-        <w:t>(</w:t>
-      </w:r>
-      <w:proofErr w:type="spellStart"/>
-      <w:r>
-        <w:t>x_k</w:t>
-      </w:r>
-      <w:proofErr w:type="spellEnd"/>
-      <w:r>
-        <w:t xml:space="preserve"> – {\hat x}_k )</w:t>
-      </w:r>
-      <w:r>
-        <w:t>^T \right] \; , \]</w:t>
-      </w:r>
-    </w:p>
-    <w:p>
-      <w:r>
-        <w:t xml:space="preserve">where </w:t>
-      </w:r>
-      <w:r>
-        <w:t xml:space="preserve">the ‘$E$’ stands for expectation over the </w:t>
-      </w:r>
-      <w:r>
-        <w:t xml:space="preserve">state distribution.  </w:t>
-      </w:r>
-    </w:p>
-    <w:p>
-      <w:r>
-        <w:t xml:space="preserve">The </w:t>
-      </w:r>
-      <w:r>
-        <w:t>state covariance can be associated with the a priori estimate, where it is denoted as $P</w:t>
-      </w:r>
-      <w:proofErr w:type="gramStart"/>
-      <w:r>
-        <w:t>^{</w:t>
-      </w:r>
-      <w:proofErr w:type="gramEnd"/>
-      <w:r>
-        <w:t>-}_k$ or with the a posteriori estimate, where it is denoted by $</w:t>
-      </w:r>
-      <w:proofErr w:type="spellStart"/>
-      <w:r>
-        <w:t>P_k</w:t>
-      </w:r>
-      <w:proofErr w:type="spellEnd"/>
-      <w:r>
         <w:t xml:space="preserve">$.  The two are related to each other </w:t>
       </w:r>
-      <w:proofErr w:type="gramStart"/>
       <w:r>
         <w:t>by</w:t>
       </w:r>
-      <w:proofErr w:type="gramEnd"/>
-    </w:p>
-    <w:p>
-      <w:proofErr w:type="gramStart"/>
-      <w:r>
-        <w:t>\[</w:t>
-      </w:r>
-      <w:proofErr w:type="gramEnd"/>
-      <w:r>
-        <w:t xml:space="preserve"> </w:t>
+    </w:p>
+    <w:p>
+      <w:r>
+        <w:t xml:space="preserve">\[ </w:t>
       </w:r>
       <w:proofErr w:type="spellStart"/>
       <w:r>
@@ -1036,7 +897,7 @@
 </file>
 
 <file path=word/endnotes.xml><?xml version="1.0" encoding="utf-8"?>
-<w:endnotes xmlns:wpc="http://schemas.microsoft.com/office/word/2010/wordprocessingCanvas" xmlns:cx="http://schemas.microsoft.com/office/drawing/2014/chartex" xmlns:cx1="http://schemas.microsoft.com/office/drawing/2015/9/8/chartex" xmlns:cx2="http://schemas.microsoft.com/office/drawing/2015/10/21/chartex" xmlns:cx3="http://schemas.microsoft.com/office/drawing/2016/5/9/chartex" xmlns:cx4="http://schemas.microsoft.com/office/drawing/2016/5/10/chartex" xmlns:cx5="http://schemas.microsoft.com/office/drawing/2016/5/11/chartex" xmlns:cx6="http://schemas.microsoft.com/office/drawing/2016/5/12/chartex" xmlns:cx7="http://schemas.microsoft.com/office/drawing/2016/5/13/chartex" xmlns:cx8="http://schemas.microsoft.com/office/drawing/2016/5/14/chartex" xmlns:mc="http://schemas.openxmlformats.org/markup-compatibility/2006" xmlns:aink="http://schemas.microsoft.com/office/drawing/2016/ink" xmlns:am3d="http://schemas.microsoft.com/office/drawing/2017/model3d" xmlns:o="urn:schemas-microsoft-com:office:office" xmlns:oel="http://schemas.microsoft.com/office/2019/extlst" xmlns:r="http://schemas.openxmlformats.org/officeDocument/2006/relationships" xmlns:m="http://schemas.openxmlformats.org/officeDocument/2006/math" xmlns:v="urn:schemas-microsoft-com:vml" xmlns:wp14="http://schemas.microsoft.com/office/word/2010/wordprocessingDrawing" xmlns:wp="http://schemas.openxmlformats.org/drawingml/2006/wordprocessingDrawing" xmlns:w10="urn:schemas-microsoft-com:office:word" xmlns:w="http://schemas.openxmlformats.org/wordprocessingml/2006/main" xmlns:w14="http://schemas.microsoft.com/office/word/2010/wordml" xmlns:w15="http://schemas.microsoft.com/office/word/2012/wordml" xmlns:w16cex="http://schemas.microsoft.com/office/word/2018/wordml/cex" xmlns:w16cid="http://schemas.microsoft.com/office/word/2016/wordml/cid" xmlns:w16="http://schemas.microsoft.com/office/word/2018/wordml" xmlns:w16sdtdh="http://schemas.microsoft.com/office/word/2020/wordml/sdtdatahash" xmlns:w16se="http://schemas.microsoft.com/office/word/2015/wordml/symex" xmlns:wpg="http://schemas.microsoft.com/office/word/2010/wordprocessingGroup" xmlns:wpi="http://schemas.microsoft.com/office/word/2010/wordprocessingInk" xmlns:wne="http://schemas.microsoft.com/office/word/2006/wordml" xmlns:wps="http://schemas.microsoft.com/office/word/2010/wordprocessingShape" mc:Ignorable="w14 w15 w16se w16cid w16 w16cex w16sdtdh wp14">
+<w:endnotes xmlns:wpc="http://schemas.microsoft.com/office/word/2010/wordprocessingCanvas" xmlns:cx="http://schemas.microsoft.com/office/drawing/2014/chartex" xmlns:cx1="http://schemas.microsoft.com/office/drawing/2015/9/8/chartex" xmlns:cx2="http://schemas.microsoft.com/office/drawing/2015/10/21/chartex" xmlns:cx3="http://schemas.microsoft.com/office/drawing/2016/5/9/chartex" xmlns:cx4="http://schemas.microsoft.com/office/drawing/2016/5/10/chartex" xmlns:cx5="http://schemas.microsoft.com/office/drawing/2016/5/11/chartex" xmlns:cx6="http://schemas.microsoft.com/office/drawing/2016/5/12/chartex" xmlns:cx7="http://schemas.microsoft.com/office/drawing/2016/5/13/chartex" xmlns:cx8="http://schemas.microsoft.com/office/drawing/2016/5/14/chartex" xmlns:mc="http://schemas.openxmlformats.org/markup-compatibility/2006" xmlns:aink="http://schemas.microsoft.com/office/drawing/2016/ink" xmlns:am3d="http://schemas.microsoft.com/office/drawing/2017/model3d" xmlns:o="urn:schemas-microsoft-com:office:office" xmlns:oel="http://schemas.microsoft.com/office/2019/extlst" xmlns:r="http://schemas.openxmlformats.org/officeDocument/2006/relationships" xmlns:m="http://schemas.openxmlformats.org/officeDocument/2006/math" xmlns:v="urn:schemas-microsoft-com:vml" xmlns:wp14="http://schemas.microsoft.com/office/word/2010/wordprocessingDrawing" xmlns:wp="http://schemas.openxmlformats.org/drawingml/2006/wordprocessingDrawing" xmlns:w10="urn:schemas-microsoft-com:office:word" xmlns:w="http://schemas.openxmlformats.org/wordprocessingml/2006/main" xmlns:w14="http://schemas.microsoft.com/office/word/2010/wordml" xmlns:w15="http://schemas.microsoft.com/office/word/2012/wordml" xmlns:w16cex="http://schemas.microsoft.com/office/word/2018/wordml/cex" xmlns:w16cid="http://schemas.microsoft.com/office/word/2016/wordml/cid" xmlns:w16="http://schemas.microsoft.com/office/word/2018/wordml" xmlns:w16du="http://schemas.microsoft.com/office/word/2023/wordml/word16du" xmlns:w16sdtdh="http://schemas.microsoft.com/office/word/2020/wordml/sdtdatahash" xmlns:w16se="http://schemas.microsoft.com/office/word/2015/wordml/symex" xmlns:wpg="http://schemas.microsoft.com/office/word/2010/wordprocessingGroup" xmlns:wpi="http://schemas.microsoft.com/office/word/2010/wordprocessingInk" xmlns:wne="http://schemas.microsoft.com/office/word/2006/wordml" xmlns:wps="http://schemas.microsoft.com/office/word/2010/wordprocessingShape" mc:Ignorable="w14 w15 w16se w16cid w16 w16cex w16sdtdh w16du wp14">
   <w:endnote w:type="separator" w:id="-1">
     <w:p>
       <w:pPr>
@@ -1061,7 +922,7 @@
 </file>
 
 <file path=word/footnotes.xml><?xml version="1.0" encoding="utf-8"?>
-<w:footnotes xmlns:wpc="http://schemas.microsoft.com/office/word/2010/wordprocessingCanvas" xmlns:cx="http://schemas.microsoft.com/office/drawing/2014/chartex" xmlns:cx1="http://schemas.microsoft.com/office/drawing/2015/9/8/chartex" xmlns:cx2="http://schemas.microsoft.com/office/drawing/2015/10/21/chartex" xmlns:cx3="http://schemas.microsoft.com/office/drawing/2016/5/9/chartex" xmlns:cx4="http://schemas.microsoft.com/office/drawing/2016/5/10/chartex" xmlns:cx5="http://schemas.microsoft.com/office/drawing/2016/5/11/chartex" xmlns:cx6="http://schemas.microsoft.com/office/drawing/2016/5/12/chartex" xmlns:cx7="http://schemas.microsoft.com/office/drawing/2016/5/13/chartex" xmlns:cx8="http://schemas.microsoft.com/office/drawing/2016/5/14/chartex" xmlns:mc="http://schemas.openxmlformats.org/markup-compatibility/2006" xmlns:aink="http://schemas.microsoft.com/office/drawing/2016/ink" xmlns:am3d="http://schemas.microsoft.com/office/drawing/2017/model3d" xmlns:o="urn:schemas-microsoft-com:office:office" xmlns:oel="http://schemas.microsoft.com/office/2019/extlst" xmlns:r="http://schemas.openxmlformats.org/officeDocument/2006/relationships" xmlns:m="http://schemas.openxmlformats.org/officeDocument/2006/math" xmlns:v="urn:schemas-microsoft-com:vml" xmlns:wp14="http://schemas.microsoft.com/office/word/2010/wordprocessingDrawing" xmlns:wp="http://schemas.openxmlformats.org/drawingml/2006/wordprocessingDrawing" xmlns:w10="urn:schemas-microsoft-com:office:word" xmlns:w="http://schemas.openxmlformats.org/wordprocessingml/2006/main" xmlns:w14="http://schemas.microsoft.com/office/word/2010/wordml" xmlns:w15="http://schemas.microsoft.com/office/word/2012/wordml" xmlns:w16cex="http://schemas.microsoft.com/office/word/2018/wordml/cex" xmlns:w16cid="http://schemas.microsoft.com/office/word/2016/wordml/cid" xmlns:w16="http://schemas.microsoft.com/office/word/2018/wordml" xmlns:w16sdtdh="http://schemas.microsoft.com/office/word/2020/wordml/sdtdatahash" xmlns:w16se="http://schemas.microsoft.com/office/word/2015/wordml/symex" xmlns:wpg="http://schemas.microsoft.com/office/word/2010/wordprocessingGroup" xmlns:wpi="http://schemas.microsoft.com/office/word/2010/wordprocessingInk" xmlns:wne="http://schemas.microsoft.com/office/word/2006/wordml" xmlns:wps="http://schemas.microsoft.com/office/word/2010/wordprocessingShape" mc:Ignorable="w14 w15 w16se w16cid w16 w16cex w16sdtdh wp14">
+<w:footnotes xmlns:wpc="http://schemas.microsoft.com/office/word/2010/wordprocessingCanvas" xmlns:cx="http://schemas.microsoft.com/office/drawing/2014/chartex" xmlns:cx1="http://schemas.microsoft.com/office/drawing/2015/9/8/chartex" xmlns:cx2="http://schemas.microsoft.com/office/drawing/2015/10/21/chartex" xmlns:cx3="http://schemas.microsoft.com/office/drawing/2016/5/9/chartex" xmlns:cx4="http://schemas.microsoft.com/office/drawing/2016/5/10/chartex" xmlns:cx5="http://schemas.microsoft.com/office/drawing/2016/5/11/chartex" xmlns:cx6="http://schemas.microsoft.com/office/drawing/2016/5/12/chartex" xmlns:cx7="http://schemas.microsoft.com/office/drawing/2016/5/13/chartex" xmlns:cx8="http://schemas.microsoft.com/office/drawing/2016/5/14/chartex" xmlns:mc="http://schemas.openxmlformats.org/markup-compatibility/2006" xmlns:aink="http://schemas.microsoft.com/office/drawing/2016/ink" xmlns:am3d="http://schemas.microsoft.com/office/drawing/2017/model3d" xmlns:o="urn:schemas-microsoft-com:office:office" xmlns:oel="http://schemas.microsoft.com/office/2019/extlst" xmlns:r="http://schemas.openxmlformats.org/officeDocument/2006/relationships" xmlns:m="http://schemas.openxmlformats.org/officeDocument/2006/math" xmlns:v="urn:schemas-microsoft-com:vml" xmlns:wp14="http://schemas.microsoft.com/office/word/2010/wordprocessingDrawing" xmlns:wp="http://schemas.openxmlformats.org/drawingml/2006/wordprocessingDrawing" xmlns:w10="urn:schemas-microsoft-com:office:word" xmlns:w="http://schemas.openxmlformats.org/wordprocessingml/2006/main" xmlns:w14="http://schemas.microsoft.com/office/word/2010/wordml" xmlns:w15="http://schemas.microsoft.com/office/word/2012/wordml" xmlns:w16cex="http://schemas.microsoft.com/office/word/2018/wordml/cex" xmlns:w16cid="http://schemas.microsoft.com/office/word/2016/wordml/cid" xmlns:w16="http://schemas.microsoft.com/office/word/2018/wordml" xmlns:w16du="http://schemas.microsoft.com/office/word/2023/wordml/word16du" xmlns:w16sdtdh="http://schemas.microsoft.com/office/word/2020/wordml/sdtdatahash" xmlns:w16se="http://schemas.microsoft.com/office/word/2015/wordml/symex" xmlns:wpg="http://schemas.microsoft.com/office/word/2010/wordprocessingGroup" xmlns:wpi="http://schemas.microsoft.com/office/word/2010/wordprocessingInk" xmlns:wne="http://schemas.microsoft.com/office/word/2006/wordml" xmlns:wps="http://schemas.microsoft.com/office/word/2010/wordprocessingShape" mc:Ignorable="w14 w15 w16se w16cid w16 w16cex w16sdtdh w16du wp14">
   <w:footnote w:type="separator" w:id="-1">
     <w:p>
       <w:pPr>
@@ -1086,7 +947,7 @@
 </file>
 
 <file path=word/styles.xml><?xml version="1.0" encoding="utf-8"?>
-<w:styles xmlns:mc="http://schemas.openxmlformats.org/markup-compatibility/2006" xmlns:r="http://schemas.openxmlformats.org/officeDocument/2006/relationships" xmlns:w="http://schemas.openxmlformats.org/wordprocessingml/2006/main" xmlns:w14="http://schemas.microsoft.com/office/word/2010/wordml" xmlns:w15="http://schemas.microsoft.com/office/word/2012/wordml" xmlns:w16cex="http://schemas.microsoft.com/office/word/2018/wordml/cex" xmlns:w16cid="http://schemas.microsoft.com/office/word/2016/wordml/cid" xmlns:w16="http://schemas.microsoft.com/office/word/2018/wordml" xmlns:w16sdtdh="http://schemas.microsoft.com/office/word/2020/wordml/sdtdatahash" xmlns:w16se="http://schemas.microsoft.com/office/word/2015/wordml/symex" mc:Ignorable="w14 w15 w16se w16cid w16 w16cex w16sdtdh">
+<w:styles xmlns:mc="http://schemas.openxmlformats.org/markup-compatibility/2006" xmlns:r="http://schemas.openxmlformats.org/officeDocument/2006/relationships" xmlns:w="http://schemas.openxmlformats.org/wordprocessingml/2006/main" xmlns:w14="http://schemas.microsoft.com/office/word/2010/wordml" xmlns:w15="http://schemas.microsoft.com/office/word/2012/wordml" xmlns:w16cex="http://schemas.microsoft.com/office/word/2018/wordml/cex" xmlns:w16cid="http://schemas.microsoft.com/office/word/2016/wordml/cid" xmlns:w16="http://schemas.microsoft.com/office/word/2018/wordml" xmlns:w16du="http://schemas.microsoft.com/office/word/2023/wordml/word16du" xmlns:w16sdtdh="http://schemas.microsoft.com/office/word/2020/wordml/sdtdatahash" xmlns:w16se="http://schemas.microsoft.com/office/word/2015/wordml/symex" mc:Ignorable="w14 w15 w16se w16cid w16 w16cex w16sdtdh w16du">
   <w:docDefaults>
     <w:rPrDefault>
       <w:rPr>

</xml_diff>